<commit_message>
lots of improvements to pages
</commit_message>
<xml_diff>
--- a/content/data/campaigns/c6/GO6041_Zhao.docx
+++ b/content/data/campaigns/c6/GO6041_Zhao.docx
@@ -68,7 +68,6 @@
         <w:autoSpaceDN w:val="0"/>
         <w:adjustRightInd w:val="0"/>
         <w:spacing w:after="240"/>
-        <w:jc w:val="both"/>
         <w:rPr>
           <w:rFonts w:ascii="Arial" w:hAnsi="Arial" w:cs="Arial"/>
           <w:sz w:val="18"/>
@@ -82,8 +81,19 @@
           <w:sz w:val="18"/>
           <w:szCs w:val="18"/>
         </w:rPr>
-        <w:t xml:space="preserve">We propose K2 monitoring of known, nearby transiting planet phase curves, and characterization of radial velocity planet hosts as well as long-term precise RV targets in the Campaigns 6 &amp; 7 fields. Nearby known planets are all orbiting bright stars (V&lt;13) and have RV measurements. Continuous K2 monitoring of these rare but important targets will provide invaluable data for detailed -high precision characterization of both the planets and their host stars. Previous K2 campaigns, unfortunately, have missed a few of these bright and known planetary systems (e.g., WASP-17, HD 99492). We therefore propose and urge Campaigns 6 &amp; 7 to include these systems. In particular, Campaigns 6 &amp; 7 will have better pointing than previous ones, and Campaign 6 will cover </w:t>
+        <w:t>We propose K2 monitoring of known, nearby transiting planet phase curves, and characterization of radial velocity planet hosts as well as long-term precise RV targets in the Campaigns 6 &amp; 7 fields. Nearby known planets are all orbiting bright stars (V&lt;13) and have RV measurements. Continuous K2 monitoring of these rare but important targets will provide invaluable data for detailed +high precision characterization of both the planets and their host stars. Previous K2 campaigns, unfortunately, have missed a few of these bright and known planetary systems (e.g., WASP-17, HD 99492). We therefore propose and urge Campaigns 6 &amp; 7 to include these systems. In particular, Campaigns 6 &amp; 7 will have better pointing than previous ones, and Campaign 6 will co</w:t>
+      </w:r>
+      <w:bookmarkStart w:id="0" w:name="_GoBack"/>
+      <w:bookmarkEnd w:id="0"/>
+      <w:r>
+        <w:rPr>
+          <w:rFonts w:ascii="Arial" w:hAnsi="Arial" w:cs="Arial"/>
+          <w:bCs/>
+          <w:sz w:val="18"/>
+          <w:szCs w:val="18"/>
+        </w:rPr>
+        <w:t xml:space="preserve">ver </w:t>
       </w:r>
       <w:proofErr w:type="gramStart"/>
       <w:r>
@@ -127,20 +137,9 @@
           <w:sz w:val="18"/>
           <w:szCs w:val="18"/>
         </w:rPr>
-        <w:t>Our main science goals are</w:t>
-      </w:r>
-      <w:proofErr w:type="gramStart"/>
-      <w:r>
-        <w:rPr>
-          <w:rFonts w:ascii="Arial" w:hAnsi="Arial" w:cs="Arial"/>
-          <w:bCs/>
-          <w:sz w:val="18"/>
-          <w:szCs w:val="18"/>
-        </w:rPr>
-        <w:t>: +        <w:t>Our main science goals are:  </w:t>
       </w:r>
-      <w:proofErr w:type="gramEnd"/>
       <w:r>
         <w:rPr>
           <w:rFonts w:ascii="Arial" w:hAnsi="Arial" w:cs="Arial"/>
@@ -215,8 +214,6 @@
         </w:rPr>
         <w:t xml:space="preserve">(3) Characterize the stellar properties (rotation, activity, jitter, flicker) of known RV planet hosts and long-term RV targets to better understand the stars, their planets, and aid the search of long-period planets in these systems. </w:t>
       </w:r>
-      <w:bookmarkStart w:id="0" w:name="_GoBack"/>
-      <w:bookmarkEnd w:id="0"/>
       <w:r>
         <w:rPr>
           <w:rFonts w:ascii="Arial" w:hAnsi="Arial" w:cs="Arial"/>
@@ -243,7 +240,6 @@
         <w:autoSpaceDN w:val="0"/>
         <w:adjustRightInd w:val="0"/>
         <w:spacing w:after="240"/>
-        <w:jc w:val="both"/>
         <w:rPr>
           <w:rFonts w:ascii="Arial" w:hAnsi="Arial" w:cs="Arial"/>
           <w:sz w:val="18"/>
@@ -386,7 +382,6 @@
         <w:autoSpaceDN w:val="0"/>
         <w:adjustRightInd w:val="0"/>
         <w:spacing w:after="240"/>
-        <w:jc w:val="both"/>
         <w:rPr>
           <w:rFonts w:ascii="Arial" w:hAnsi="Arial" w:cs="Arial"/>
           <w:sz w:val="18"/>

</xml_diff>